<commit_message>
Updated preentation and individual report
</commit_message>
<xml_diff>
--- a/Nelson-Foster-Individual-Project/Individual-Final-Project-Report/Nelson-Foster-Individual-Final-Project.docx
+++ b/Nelson-Foster-Individual-Project/Individual-Final-Project-Report/Nelson-Foster-Individual-Final-Project.docx
@@ -27,13 +27,7 @@
         <w:rPr>
           <w:i/>
         </w:rPr>
-        <w:t xml:space="preserve">Individual </w:t>
-      </w:r>
-      <w:r>
-        <w:rPr>
-          <w:i/>
-        </w:rPr>
-        <w:t>Final Project Report - Group 3</w:t>
+        <w:t>Individual Final Project Report - Group 3</w:t>
       </w:r>
     </w:p>
     <w:p/>
@@ -106,10 +100,7 @@
     <w:p/>
     <w:p>
       <w:r>
-        <w:t xml:space="preserve">I requested and was granted access to the </w:t>
-      </w:r>
-      <w:r>
-        <w:t xml:space="preserve">National Institute of Standards &amp; Technology’s (NIST) Color </w:t>
+        <w:t xml:space="preserve">I requested and was granted access to the National Institute of Standards &amp; Technology’s (NIST) Color </w:t>
       </w:r>
       <w:r>
         <w:rPr>
@@ -146,13 +137,7 @@
         </w:r>
       </w:hyperlink>
       <w:r>
-        <w:t xml:space="preserve"> database, a color image facial recognition database </w:t>
-      </w:r>
-      <w:r>
-        <w:t xml:space="preserve">with over 11,000 images </w:t>
-      </w:r>
-      <w:r>
-        <w:t xml:space="preserve">used to evaluate and research biometric systems. </w:t>
+        <w:t xml:space="preserve"> database, a color image facial recognition database with over 11,000 images used to evaluate and research biometric systems. </w:t>
       </w:r>
     </w:p>
     <w:p/>
@@ -496,11 +481,11 @@
         <w:t xml:space="preserve">book. Specifically, I gleaned code from Chapter 5, Deep learning for computer vision. </w:t>
       </w:r>
       <w:r>
-        <w:t>Though I completed the code, we ultimately came to the realization that classes C</w:t>
+        <w:t xml:space="preserve">Though I completed the code, we ultimately came to the realization that classes </w:t>
       </w:r>
       <w:proofErr w:type="spellStart"/>
       <w:r>
-        <w:t>olorFeret</w:t>
+        <w:t>ColorFeret</w:t>
       </w:r>
       <w:proofErr w:type="spellEnd"/>
       <w:r>
@@ -859,15 +844,45 @@
       </w:r>
       <w:r>
         <w:lastRenderedPageBreak/>
-        <w:t>from various internet resources to attempt visualization of the activation layers, filters</w:t>
+        <w:t xml:space="preserve">from various internet resources to attempt visualization of the activation layers, filters, and kernels of the network. </w:t>
+      </w:r>
+      <w:r>
+        <w:t xml:space="preserve"> </w:t>
+      </w:r>
+    </w:p>
+    <w:p/>
+    <w:p>
+      <w:r>
+        <w:t xml:space="preserve">Approximately 75% of the </w:t>
+      </w:r>
+      <w:proofErr w:type="spellStart"/>
+      <w:r>
+        <w:t>Keras</w:t>
+      </w:r>
+      <w:proofErr w:type="spellEnd"/>
+      <w:r>
+        <w:t xml:space="preserve"> and </w:t>
+      </w:r>
+      <w:proofErr w:type="spellStart"/>
+      <w:r>
+        <w:t>PyTorch</w:t>
+      </w:r>
+      <w:proofErr w:type="spellEnd"/>
+      <w:r>
+        <w:t xml:space="preserve"> code was borrowed and/or adapted from online resources and GitHub contributors, with various customizations to adapt it to our use case and data. </w:t>
       </w:r>
       <w:bookmarkStart w:id="0" w:name="_GoBack"/>
       <w:bookmarkEnd w:id="0"/>
       <w:r>
-        <w:t xml:space="preserve">, and kernels of the network. </w:t>
-      </w:r>
-      <w:r>
-        <w:t xml:space="preserve"> </w:t>
+        <w:t xml:space="preserve">Also, as mentioned earlier in this report, I had to research methods to implement Automator to preprocess the </w:t>
+      </w:r>
+      <w:proofErr w:type="spellStart"/>
+      <w:r>
+        <w:t>ColorFERET</w:t>
+      </w:r>
+      <w:proofErr w:type="spellEnd"/>
+      <w:r>
+        <w:t xml:space="preserve"> data. This more of a configuration-as-code approach using the application .</w:t>
       </w:r>
     </w:p>
     <w:sectPr>
@@ -914,6 +929,11 @@
         <w:docPartUnique/>
       </w:docPartObj>
     </w:sdtPr>
+    <w:sdtEndPr>
+      <w:rPr>
+        <w:rStyle w:val="PageNumber"/>
+      </w:rPr>
+    </w:sdtEndPr>
     <w:sdtContent>
       <w:p>
         <w:pPr>
@@ -966,6 +986,11 @@
         <w:docPartUnique/>
       </w:docPartObj>
     </w:sdtPr>
+    <w:sdtEndPr>
+      <w:rPr>
+        <w:rStyle w:val="PageNumber"/>
+      </w:rPr>
+    </w:sdtEndPr>
     <w:sdtContent>
       <w:p>
         <w:pPr>
@@ -1583,6 +1608,7 @@
   <w:style w:type="character" w:default="1" w:styleId="DefaultParagraphFont">
     <w:name w:val="Default Paragraph Font"/>
     <w:uiPriority w:val="1"/>
+    <w:semiHidden/>
     <w:unhideWhenUsed/>
   </w:style>
   <w:style w:type="table" w:default="1" w:styleId="TableNormal">

</xml_diff>